<commit_message>
Updating the documentation and loading the initial cut of the instruction for installing OAServer and OANode on the RPi
</commit_message>
<xml_diff>
--- a/OA_SDK.docx
+++ b/OA_SDK.docx
@@ -1654,7 +1654,9 @@
       <w:r>
         <w:t>OAServer.OAUserInfo</w:t>
       </w:r>
+      <w:bookmarkStart w:id="3" w:name="_GoBack"/>
       <w:bookmarkEnd w:id="2"/>
+      <w:bookmarkEnd w:id="3"/>
       <w:proofErr w:type="spellEnd"/>
     </w:p>
     <w:p>
@@ -2908,246 +2910,6 @@
     </w:p>
     <w:p>
       <w:pPr>
-        <w:pStyle w:val="NoSpacing"/>
-      </w:pPr>
-    </w:p>
-    <w:p>
-      <w:pPr>
-        <w:pStyle w:val="NoSpacing"/>
-        <w:rPr>
-          <w:rFonts w:ascii="Courier New" w:hAnsi="Courier New" w:cs="Courier New"/>
-        </w:rPr>
-      </w:pPr>
-      <w:r>
-        <w:rPr>
-          <w:rFonts w:ascii="Courier New" w:hAnsi="Courier New" w:cs="Courier New"/>
-        </w:rPr>
-        <w:t xml:space="preserve">CREATE TABLE </w:t>
-      </w:r>
-      <w:proofErr w:type="spellStart"/>
-      <w:r>
-        <w:rPr>
-          <w:rFonts w:ascii="Courier New" w:hAnsi="Courier New" w:cs="Courier New"/>
-        </w:rPr>
-        <w:t>OAServer</w:t>
-      </w:r>
-      <w:r>
-        <w:rPr>
-          <w:rFonts w:ascii="Courier New" w:hAnsi="Courier New" w:cs="Courier New"/>
-        </w:rPr>
-        <w:t>.OAUserInfo</w:t>
-      </w:r>
-      <w:proofErr w:type="spellEnd"/>
-      <w:r>
-        <w:rPr>
-          <w:rFonts w:ascii="Courier New" w:hAnsi="Courier New" w:cs="Courier New"/>
-        </w:rPr>
-        <w:t xml:space="preserve"> ( </w:t>
-      </w:r>
-      <w:proofErr w:type="spellStart"/>
-      <w:r>
-        <w:rPr>
-          <w:rFonts w:ascii="Courier New" w:hAnsi="Courier New" w:cs="Courier New"/>
-        </w:rPr>
-        <w:t>sUsername</w:t>
-      </w:r>
-      <w:proofErr w:type="spellEnd"/>
-      <w:r>
-        <w:rPr>
-          <w:rFonts w:ascii="Courier New" w:hAnsi="Courier New" w:cs="Courier New"/>
-        </w:rPr>
-        <w:t xml:space="preserve"> VARCHAR(32) PRIMARY KEY NOT NULL UNIQUE, </w:t>
-      </w:r>
-      <w:proofErr w:type="spellStart"/>
-      <w:r>
-        <w:rPr>
-          <w:rFonts w:ascii="Courier New" w:hAnsi="Courier New" w:cs="Courier New"/>
-        </w:rPr>
-        <w:t>sEmail</w:t>
-      </w:r>
-      <w:proofErr w:type="spellEnd"/>
-      <w:r>
-        <w:rPr>
-          <w:rFonts w:ascii="Courier New" w:hAnsi="Courier New" w:cs="Courier New"/>
-        </w:rPr>
-        <w:t xml:space="preserve"> VARCHAR(64) NOT NULL UNIQUE, </w:t>
-      </w:r>
-      <w:proofErr w:type="spellStart"/>
-      <w:r>
-        <w:rPr>
-          <w:rFonts w:ascii="Courier New" w:hAnsi="Courier New" w:cs="Courier New"/>
-        </w:rPr>
-        <w:t>sFirstName</w:t>
-      </w:r>
-      <w:proofErr w:type="spellEnd"/>
-      <w:r>
-        <w:rPr>
-          <w:rFonts w:ascii="Courier New" w:hAnsi="Courier New" w:cs="Courier New"/>
-        </w:rPr>
-        <w:t xml:space="preserve"> VARCHAR(32) NOT NULL, </w:t>
-      </w:r>
-      <w:proofErr w:type="spellStart"/>
-      <w:r>
-        <w:rPr>
-          <w:rFonts w:ascii="Courier New" w:hAnsi="Courier New" w:cs="Courier New"/>
-        </w:rPr>
-        <w:t>sLastName</w:t>
-      </w:r>
-      <w:proofErr w:type="spellEnd"/>
-      <w:r>
-        <w:rPr>
-          <w:rFonts w:ascii="Courier New" w:hAnsi="Courier New" w:cs="Courier New"/>
-        </w:rPr>
-        <w:t xml:space="preserve"> VARCHAR(32), </w:t>
-      </w:r>
-      <w:proofErr w:type="spellStart"/>
-      <w:r>
-        <w:rPr>
-          <w:rFonts w:ascii="Courier New" w:hAnsi="Courier New" w:cs="Courier New"/>
-        </w:rPr>
-        <w:t>sAddress</w:t>
-      </w:r>
-      <w:proofErr w:type="spellEnd"/>
-      <w:r>
-        <w:rPr>
-          <w:rFonts w:ascii="Courier New" w:hAnsi="Courier New" w:cs="Courier New"/>
-        </w:rPr>
-        <w:t xml:space="preserve"> VARCHAR(128), sAddress2 VARCHAR(128), </w:t>
-      </w:r>
-      <w:proofErr w:type="spellStart"/>
-      <w:r>
-        <w:rPr>
-          <w:rFonts w:ascii="Courier New" w:hAnsi="Courier New" w:cs="Courier New"/>
-        </w:rPr>
-        <w:t>sCity</w:t>
-      </w:r>
-      <w:proofErr w:type="spellEnd"/>
-      <w:r>
-        <w:rPr>
-          <w:rFonts w:ascii="Courier New" w:hAnsi="Courier New" w:cs="Courier New"/>
-        </w:rPr>
-        <w:t xml:space="preserve"> VARCHAR(32), </w:t>
-      </w:r>
-      <w:proofErr w:type="spellStart"/>
-      <w:r>
-        <w:rPr>
-          <w:rFonts w:ascii="Courier New" w:hAnsi="Courier New" w:cs="Courier New"/>
-        </w:rPr>
-        <w:t>sSt</w:t>
-      </w:r>
-      <w:r>
-        <w:rPr>
-          <w:rFonts w:ascii="Courier New" w:hAnsi="Courier New" w:cs="Courier New"/>
-        </w:rPr>
-        <w:t>ate</w:t>
-      </w:r>
-      <w:proofErr w:type="spellEnd"/>
-      <w:r>
-        <w:rPr>
-          <w:rFonts w:ascii="Courier New" w:hAnsi="Courier New" w:cs="Courier New"/>
-        </w:rPr>
-        <w:t xml:space="preserve"> VARCHAR(32), </w:t>
-      </w:r>
-      <w:proofErr w:type="spellStart"/>
-      <w:r>
-        <w:rPr>
-          <w:rFonts w:ascii="Courier New" w:hAnsi="Courier New" w:cs="Courier New"/>
-        </w:rPr>
-        <w:t>sZip</w:t>
-      </w:r>
-      <w:proofErr w:type="spellEnd"/>
-      <w:r>
-        <w:rPr>
-          <w:rFonts w:ascii="Courier New" w:hAnsi="Courier New" w:cs="Courier New"/>
-        </w:rPr>
-        <w:t xml:space="preserve"> VARCHAR(16</w:t>
-      </w:r>
-      <w:r>
-        <w:rPr>
-          <w:rFonts w:ascii="Courier New" w:hAnsi="Courier New" w:cs="Courier New"/>
-        </w:rPr>
-        <w:t xml:space="preserve">), </w:t>
-      </w:r>
-      <w:proofErr w:type="spellStart"/>
-      <w:r>
-        <w:rPr>
-          <w:rFonts w:ascii="Courier New" w:hAnsi="Courier New" w:cs="Courier New"/>
-        </w:rPr>
-        <w:t>sPhone</w:t>
-      </w:r>
-      <w:proofErr w:type="spellEnd"/>
-      <w:r>
-        <w:rPr>
-          <w:rFonts w:ascii="Courier New" w:hAnsi="Courier New" w:cs="Courier New"/>
-        </w:rPr>
-        <w:t xml:space="preserve"> VARCHAR(1</w:t>
-      </w:r>
-      <w:r>
-        <w:rPr>
-          <w:rFonts w:ascii="Courier New" w:hAnsi="Courier New" w:cs="Courier New"/>
-        </w:rPr>
-        <w:t>6</w:t>
-      </w:r>
-      <w:r>
-        <w:rPr>
-          <w:rFonts w:ascii="Courier New" w:hAnsi="Courier New" w:cs="Courier New"/>
-        </w:rPr>
-        <w:t xml:space="preserve">), </w:t>
-      </w:r>
-      <w:proofErr w:type="spellStart"/>
-      <w:r>
-        <w:rPr>
-          <w:rFonts w:ascii="Courier New" w:hAnsi="Courier New" w:cs="Courier New"/>
-        </w:rPr>
-        <w:t>bPublic</w:t>
-      </w:r>
-      <w:proofErr w:type="spellEnd"/>
-      <w:r>
-        <w:rPr>
-          <w:rFonts w:ascii="Courier New" w:hAnsi="Courier New" w:cs="Courier New"/>
-        </w:rPr>
-        <w:t xml:space="preserve"> BOOL NOT NULL DEFAULT 1, </w:t>
-      </w:r>
-      <w:proofErr w:type="spellStart"/>
-      <w:r>
-        <w:rPr>
-          <w:rFonts w:ascii="Courier New" w:hAnsi="Courier New" w:cs="Courier New"/>
-        </w:rPr>
-        <w:t>bEnable</w:t>
-      </w:r>
-      <w:proofErr w:type="spellEnd"/>
-      <w:r>
-        <w:rPr>
-          <w:rFonts w:ascii="Courier New" w:hAnsi="Courier New" w:cs="Courier New"/>
-        </w:rPr>
-        <w:t xml:space="preserve"> BOOL NOT NULL DEFAULT 1</w:t>
-      </w:r>
-      <w:r>
-        <w:rPr>
-          <w:rFonts w:ascii="Courier New" w:hAnsi="Courier New" w:cs="Courier New"/>
-        </w:rPr>
-        <w:t xml:space="preserve"> </w:t>
-      </w:r>
-      <w:r>
-        <w:rPr>
-          <w:rFonts w:ascii="Courier New" w:hAnsi="Courier New" w:cs="Courier New"/>
-        </w:rPr>
-        <w:t>);</w:t>
-      </w:r>
-      <w:r>
-        <w:rPr>
-          <w:rFonts w:ascii="Courier New" w:hAnsi="Courier New" w:cs="Courier New"/>
-        </w:rPr>
-        <w:tab/>
-      </w:r>
-    </w:p>
-    <w:p>
-      <w:pPr>
-        <w:pStyle w:val="NoSpacing"/>
-      </w:pPr>
-    </w:p>
-    <w:p>
-      <w:pPr>
         <w:pStyle w:val="Heading2"/>
         <w:numPr>
           <w:ilvl w:val="1"/>
@@ -3155,7 +2917,7 @@
         </w:numPr>
         <w:ind w:left="990" w:hanging="630"/>
       </w:pPr>
-      <w:bookmarkStart w:id="3" w:name="_Toc347255982"/>
+      <w:bookmarkStart w:id="4" w:name="_Toc347255982"/>
       <w:proofErr w:type="spellStart"/>
       <w:r>
         <w:t>OAServer.</w:t>
@@ -3163,7 +2925,7 @@
       <w:r>
         <w:t>OAUserPass</w:t>
       </w:r>
-      <w:bookmarkEnd w:id="3"/>
+      <w:bookmarkEnd w:id="4"/>
       <w:proofErr w:type="spellEnd"/>
     </w:p>
     <w:p>
@@ -3475,116 +3237,6 @@
     </w:p>
     <w:p>
       <w:pPr>
-        <w:pStyle w:val="NoSpacing"/>
-      </w:pPr>
-    </w:p>
-    <w:p>
-      <w:pPr>
-        <w:pStyle w:val="NoSpacing"/>
-        <w:rPr>
-          <w:rFonts w:ascii="Courier New" w:hAnsi="Courier New" w:cs="Courier New"/>
-        </w:rPr>
-      </w:pPr>
-      <w:r>
-        <w:rPr>
-          <w:rFonts w:ascii="Courier New" w:hAnsi="Courier New" w:cs="Courier New"/>
-        </w:rPr>
-        <w:t xml:space="preserve">CREATE TABLE </w:t>
-      </w:r>
-      <w:proofErr w:type="spellStart"/>
-      <w:r>
-        <w:rPr>
-          <w:rFonts w:ascii="Courier New" w:hAnsi="Courier New" w:cs="Courier New"/>
-        </w:rPr>
-        <w:t>OAServer</w:t>
-      </w:r>
-      <w:r>
-        <w:rPr>
-          <w:rFonts w:ascii="Courier New" w:hAnsi="Courier New" w:cs="Courier New"/>
-        </w:rPr>
-        <w:t>.OA</w:t>
-      </w:r>
-      <w:r>
-        <w:rPr>
-          <w:rFonts w:ascii="Courier New" w:hAnsi="Courier New" w:cs="Courier New"/>
-        </w:rPr>
-        <w:t>User</w:t>
-      </w:r>
-      <w:r>
-        <w:rPr>
-          <w:rFonts w:ascii="Courier New" w:hAnsi="Courier New" w:cs="Courier New"/>
-        </w:rPr>
-        <w:t>Pass</w:t>
-      </w:r>
-      <w:proofErr w:type="spellEnd"/>
-      <w:r>
-        <w:rPr>
-          <w:rFonts w:ascii="Courier New" w:hAnsi="Courier New" w:cs="Courier New"/>
-        </w:rPr>
-        <w:t xml:space="preserve"> </w:t>
-      </w:r>
-      <w:proofErr w:type="gramStart"/>
-      <w:r>
-        <w:rPr>
-          <w:rFonts w:ascii="Courier New" w:hAnsi="Courier New" w:cs="Courier New"/>
-        </w:rPr>
-        <w:t xml:space="preserve">( </w:t>
-      </w:r>
-      <w:proofErr w:type="spellStart"/>
-      <w:r>
-        <w:rPr>
-          <w:rFonts w:ascii="Courier New" w:hAnsi="Courier New" w:cs="Courier New"/>
-        </w:rPr>
-        <w:t>sUsername</w:t>
-      </w:r>
-      <w:proofErr w:type="spellEnd"/>
-      <w:proofErr w:type="gramEnd"/>
-      <w:r>
-        <w:rPr>
-          <w:rFonts w:ascii="Courier New" w:hAnsi="Courier New" w:cs="Courier New"/>
-        </w:rPr>
-        <w:t xml:space="preserve"> VARCHAR(32) PRIMARY KEY NOT NULL UNIQUE, </w:t>
-      </w:r>
-      <w:proofErr w:type="spellStart"/>
-      <w:r>
-        <w:rPr>
-          <w:rFonts w:ascii="Courier New" w:hAnsi="Courier New" w:cs="Courier New"/>
-        </w:rPr>
-        <w:t>sPassword</w:t>
-      </w:r>
-      <w:proofErr w:type="spellEnd"/>
-      <w:r>
-        <w:rPr>
-          <w:rFonts w:ascii="Courier New" w:hAnsi="Courier New" w:cs="Courier New"/>
-        </w:rPr>
-        <w:t xml:space="preserve"> VARCHAR(32)</w:t>
-      </w:r>
-      <w:r>
-        <w:rPr>
-          <w:rFonts w:ascii="Courier New" w:hAnsi="Courier New" w:cs="Courier New"/>
-        </w:rPr>
-        <w:t xml:space="preserve"> NOT NULL</w:t>
-      </w:r>
-      <w:r>
-        <w:rPr>
-          <w:rFonts w:ascii="Courier New" w:hAnsi="Courier New" w:cs="Courier New"/>
-        </w:rPr>
-        <w:t xml:space="preserve"> </w:t>
-      </w:r>
-      <w:r>
-        <w:rPr>
-          <w:rFonts w:ascii="Courier New" w:hAnsi="Courier New" w:cs="Courier New"/>
-        </w:rPr>
-        <w:t>);</w:t>
-      </w:r>
-    </w:p>
-    <w:p>
-      <w:pPr>
-        <w:pStyle w:val="NoSpacing"/>
-      </w:pPr>
-    </w:p>
-    <w:p>
-      <w:pPr>
         <w:pStyle w:val="Heading2"/>
         <w:numPr>
           <w:ilvl w:val="1"/>
@@ -3592,16 +3244,15 @@
         </w:numPr>
         <w:ind w:left="990" w:hanging="630"/>
       </w:pPr>
-      <w:bookmarkStart w:id="4" w:name="_Toc347255983"/>
+      <w:bookmarkStart w:id="5" w:name="_Toc347255983"/>
       <w:proofErr w:type="spellStart"/>
       <w:r>
-        <w:lastRenderedPageBreak/>
         <w:t>OAServer.</w:t>
       </w:r>
       <w:r>
         <w:t>OASystemCfg</w:t>
       </w:r>
-      <w:bookmarkEnd w:id="4"/>
+      <w:bookmarkEnd w:id="5"/>
       <w:proofErr w:type="spellEnd"/>
     </w:p>
     <w:p>
@@ -4305,177 +3956,6 @@
     </w:p>
     <w:p>
       <w:pPr>
-        <w:pStyle w:val="NoSpacing"/>
-        <w:rPr>
-          <w:rFonts w:ascii="Courier New" w:hAnsi="Courier New" w:cs="Courier New"/>
-        </w:rPr>
-      </w:pPr>
-      <w:r>
-        <w:rPr>
-          <w:rFonts w:ascii="Courier New" w:hAnsi="Courier New" w:cs="Courier New"/>
-        </w:rPr>
-        <w:t xml:space="preserve">CREATE TABLE </w:t>
-      </w:r>
-      <w:proofErr w:type="spellStart"/>
-      <w:r>
-        <w:rPr>
-          <w:rFonts w:ascii="Courier New" w:hAnsi="Courier New" w:cs="Courier New"/>
-        </w:rPr>
-        <w:t>OAServer</w:t>
-      </w:r>
-      <w:r>
-        <w:rPr>
-          <w:rFonts w:ascii="Courier New" w:hAnsi="Courier New" w:cs="Courier New"/>
-        </w:rPr>
-        <w:t>.OASystemCfg</w:t>
-      </w:r>
-      <w:proofErr w:type="spellEnd"/>
-      <w:r>
-        <w:rPr>
-          <w:rFonts w:ascii="Courier New" w:hAnsi="Courier New" w:cs="Courier New"/>
-        </w:rPr>
-        <w:t xml:space="preserve"> ( </w:t>
-      </w:r>
-      <w:proofErr w:type="spellStart"/>
-      <w:r>
-        <w:rPr>
-          <w:rFonts w:ascii="Courier New" w:hAnsi="Courier New" w:cs="Courier New"/>
-        </w:rPr>
-        <w:t>sUsername</w:t>
-      </w:r>
-      <w:proofErr w:type="spellEnd"/>
-      <w:r>
-        <w:rPr>
-          <w:rFonts w:ascii="Courier New" w:hAnsi="Courier New" w:cs="Courier New"/>
-        </w:rPr>
-        <w:t xml:space="preserve"> VARCHAR(32) NOT NULL, </w:t>
-      </w:r>
-      <w:proofErr w:type="spellStart"/>
-      <w:r>
-        <w:rPr>
-          <w:rFonts w:ascii="Courier New" w:hAnsi="Courier New" w:cs="Courier New"/>
-        </w:rPr>
-        <w:t>sSystemId</w:t>
-      </w:r>
-      <w:proofErr w:type="spellEnd"/>
-      <w:r>
-        <w:rPr>
-          <w:rFonts w:ascii="Courier New" w:hAnsi="Courier New" w:cs="Courier New"/>
-        </w:rPr>
-        <w:t xml:space="preserve"> VARCHAR(16) PRIMARY KEY NOT NULL UNIQUE</w:t>
-      </w:r>
-      <w:r>
-        <w:rPr>
-          <w:rFonts w:ascii="Courier New" w:hAnsi="Courier New" w:cs="Courier New"/>
-        </w:rPr>
-        <w:t xml:space="preserve">, </w:t>
-      </w:r>
-      <w:proofErr w:type="spellStart"/>
-      <w:r>
-        <w:rPr>
-          <w:rFonts w:ascii="Courier New" w:hAnsi="Courier New" w:cs="Courier New"/>
-        </w:rPr>
-        <w:t>sGroup</w:t>
-      </w:r>
-      <w:r>
-        <w:rPr>
-          <w:rFonts w:ascii="Courier New" w:hAnsi="Courier New" w:cs="Courier New"/>
-        </w:rPr>
-        <w:t>Id</w:t>
-      </w:r>
-      <w:proofErr w:type="spellEnd"/>
-      <w:r>
-        <w:rPr>
-          <w:rFonts w:ascii="Courier New" w:hAnsi="Courier New" w:cs="Courier New"/>
-        </w:rPr>
-        <w:t xml:space="preserve"> VARCHAR(16)</w:t>
-      </w:r>
-      <w:r>
-        <w:rPr>
-          <w:rFonts w:ascii="Courier New" w:hAnsi="Courier New" w:cs="Courier New"/>
-        </w:rPr>
-        <w:t xml:space="preserve">, </w:t>
-      </w:r>
-      <w:proofErr w:type="spellStart"/>
-      <w:r>
-        <w:rPr>
-          <w:rFonts w:ascii="Courier New" w:hAnsi="Courier New" w:cs="Courier New"/>
-        </w:rPr>
-        <w:t>sDescription</w:t>
-      </w:r>
-      <w:proofErr w:type="spellEnd"/>
-      <w:r>
-        <w:rPr>
-          <w:rFonts w:ascii="Courier New" w:hAnsi="Courier New" w:cs="Courier New"/>
-        </w:rPr>
-        <w:t xml:space="preserve"> VARCHAR(256)</w:t>
-      </w:r>
-      <w:r>
-        <w:rPr>
-          <w:rFonts w:ascii="Courier New" w:hAnsi="Courier New" w:cs="Courier New"/>
-        </w:rPr>
-        <w:t xml:space="preserve">, </w:t>
-      </w:r>
-      <w:proofErr w:type="spellStart"/>
-      <w:r>
-        <w:rPr>
-          <w:rFonts w:ascii="Courier New" w:hAnsi="Courier New" w:cs="Courier New"/>
-        </w:rPr>
-        <w:t>bPublic</w:t>
-      </w:r>
-      <w:proofErr w:type="spellEnd"/>
-      <w:r>
-        <w:rPr>
-          <w:rFonts w:ascii="Courier New" w:hAnsi="Courier New" w:cs="Courier New"/>
-        </w:rPr>
-        <w:t xml:space="preserve"> BOOL NOT NULL DEFAULT </w:t>
-      </w:r>
-      <w:r>
-        <w:rPr>
-          <w:rFonts w:ascii="Courier New" w:hAnsi="Courier New" w:cs="Courier New"/>
-        </w:rPr>
-        <w:t>1</w:t>
-      </w:r>
-      <w:r>
-        <w:rPr>
-          <w:rFonts w:ascii="Courier New" w:hAnsi="Courier New" w:cs="Courier New"/>
-        </w:rPr>
-        <w:t xml:space="preserve">, </w:t>
-      </w:r>
-      <w:proofErr w:type="spellStart"/>
-      <w:r>
-        <w:rPr>
-          <w:rFonts w:ascii="Courier New" w:hAnsi="Courier New" w:cs="Courier New"/>
-        </w:rPr>
-        <w:t>bEnable</w:t>
-      </w:r>
-      <w:proofErr w:type="spellEnd"/>
-      <w:r>
-        <w:rPr>
-          <w:rFonts w:ascii="Courier New" w:hAnsi="Courier New" w:cs="Courier New"/>
-        </w:rPr>
-        <w:t xml:space="preserve"> BOOL NOT NULL DEFAULT 1</w:t>
-      </w:r>
-      <w:r>
-        <w:rPr>
-          <w:rFonts w:ascii="Courier New" w:hAnsi="Courier New" w:cs="Courier New"/>
-        </w:rPr>
-        <w:t xml:space="preserve"> </w:t>
-      </w:r>
-      <w:r>
-        <w:rPr>
-          <w:rFonts w:ascii="Courier New" w:hAnsi="Courier New" w:cs="Courier New"/>
-        </w:rPr>
-        <w:t>);</w:t>
-      </w:r>
-    </w:p>
-    <w:p>
-      <w:pPr>
-        <w:pStyle w:val="NoSpacing"/>
-      </w:pPr>
-    </w:p>
-    <w:p>
-      <w:pPr>
         <w:pStyle w:val="Heading2"/>
         <w:numPr>
           <w:ilvl w:val="1"/>
@@ -4483,15 +3963,16 @@
         </w:numPr>
         <w:ind w:left="990" w:hanging="630"/>
       </w:pPr>
-      <w:bookmarkStart w:id="5" w:name="_Toc347255984"/>
+      <w:bookmarkStart w:id="6" w:name="_Toc347255984"/>
       <w:proofErr w:type="spellStart"/>
       <w:r>
+        <w:lastRenderedPageBreak/>
         <w:t>OAServer.</w:t>
       </w:r>
       <w:r>
         <w:t>OANodeCfg</w:t>
       </w:r>
-      <w:bookmarkEnd w:id="5"/>
+      <w:bookmarkEnd w:id="6"/>
       <w:proofErr w:type="spellEnd"/>
     </w:p>
     <w:p>
@@ -5508,236 +4989,6 @@
     </w:p>
     <w:p>
       <w:pPr>
-        <w:pStyle w:val="NoSpacing"/>
-      </w:pPr>
-    </w:p>
-    <w:p>
-      <w:pPr>
-        <w:pStyle w:val="NoSpacing"/>
-        <w:rPr>
-          <w:rFonts w:ascii="Courier New" w:hAnsi="Courier New" w:cs="Courier New"/>
-        </w:rPr>
-      </w:pPr>
-      <w:r>
-        <w:rPr>
-          <w:rFonts w:ascii="Courier New" w:hAnsi="Courier New" w:cs="Courier New"/>
-        </w:rPr>
-        <w:t xml:space="preserve">CREATE TABLE </w:t>
-      </w:r>
-      <w:proofErr w:type="spellStart"/>
-      <w:r>
-        <w:rPr>
-          <w:rFonts w:ascii="Courier New" w:hAnsi="Courier New" w:cs="Courier New"/>
-        </w:rPr>
-        <w:t>OAServer</w:t>
-      </w:r>
-      <w:r>
-        <w:rPr>
-          <w:rFonts w:ascii="Courier New" w:hAnsi="Courier New" w:cs="Courier New"/>
-        </w:rPr>
-        <w:t>.OANodeCfg</w:t>
-      </w:r>
-      <w:proofErr w:type="spellEnd"/>
-      <w:r>
-        <w:rPr>
-          <w:rFonts w:ascii="Courier New" w:hAnsi="Courier New" w:cs="Courier New"/>
-        </w:rPr>
-        <w:t xml:space="preserve"> (</w:t>
-      </w:r>
-      <w:r>
-        <w:rPr>
-          <w:rFonts w:ascii="Courier New" w:hAnsi="Courier New" w:cs="Courier New"/>
-        </w:rPr>
-        <w:t xml:space="preserve"> </w:t>
-      </w:r>
-      <w:proofErr w:type="spellStart"/>
-      <w:r>
-        <w:rPr>
-          <w:rFonts w:ascii="Courier New" w:hAnsi="Courier New" w:cs="Courier New"/>
-        </w:rPr>
-        <w:t>sUsername</w:t>
-      </w:r>
-      <w:proofErr w:type="spellEnd"/>
-      <w:r>
-        <w:rPr>
-          <w:rFonts w:ascii="Courier New" w:hAnsi="Courier New" w:cs="Courier New"/>
-        </w:rPr>
-        <w:t xml:space="preserve"> VARCHAR(32) NOT NULL</w:t>
-      </w:r>
-      <w:r>
-        <w:rPr>
-          <w:rFonts w:ascii="Courier New" w:hAnsi="Courier New" w:cs="Courier New"/>
-        </w:rPr>
-        <w:t xml:space="preserve">, </w:t>
-      </w:r>
-      <w:proofErr w:type="spellStart"/>
-      <w:r>
-        <w:rPr>
-          <w:rFonts w:ascii="Courier New" w:hAnsi="Courier New" w:cs="Courier New"/>
-        </w:rPr>
-        <w:t>sSystemId</w:t>
-      </w:r>
-      <w:proofErr w:type="spellEnd"/>
-      <w:r>
-        <w:rPr>
-          <w:rFonts w:ascii="Courier New" w:hAnsi="Courier New" w:cs="Courier New"/>
-        </w:rPr>
-        <w:t xml:space="preserve"> VARCHAR(16) NOT NULL, </w:t>
-      </w:r>
-      <w:proofErr w:type="spellStart"/>
-      <w:r>
-        <w:rPr>
-          <w:rFonts w:ascii="Courier New" w:hAnsi="Courier New" w:cs="Courier New"/>
-        </w:rPr>
-        <w:t>sNodeId</w:t>
-      </w:r>
-      <w:proofErr w:type="spellEnd"/>
-      <w:r>
-        <w:rPr>
-          <w:rFonts w:ascii="Courier New" w:hAnsi="Courier New" w:cs="Courier New"/>
-        </w:rPr>
-        <w:t xml:space="preserve"> VARCHAR(1</w:t>
-      </w:r>
-      <w:r>
-        <w:rPr>
-          <w:rFonts w:ascii="Courier New" w:hAnsi="Courier New" w:cs="Courier New"/>
-        </w:rPr>
-        <w:t>6) PRIMARY KEY NOT NULL UNIQUE</w:t>
-      </w:r>
-      <w:r>
-        <w:rPr>
-          <w:rFonts w:ascii="Courier New" w:hAnsi="Courier New" w:cs="Courier New"/>
-        </w:rPr>
-        <w:t xml:space="preserve">, </w:t>
-      </w:r>
-      <w:proofErr w:type="spellStart"/>
-      <w:r>
-        <w:rPr>
-          <w:rFonts w:ascii="Courier New" w:hAnsi="Courier New" w:cs="Courier New"/>
-        </w:rPr>
-        <w:t>sChannelName</w:t>
-      </w:r>
-      <w:r>
-        <w:rPr>
-          <w:rFonts w:ascii="Courier New" w:hAnsi="Courier New" w:cs="Courier New"/>
-        </w:rPr>
-        <w:t>s</w:t>
-      </w:r>
-      <w:proofErr w:type="spellEnd"/>
-      <w:r>
-        <w:rPr>
-          <w:rFonts w:ascii="Courier New" w:hAnsi="Courier New" w:cs="Courier New"/>
-        </w:rPr>
-        <w:t xml:space="preserve"> VARCHAR(256), </w:t>
-      </w:r>
-      <w:proofErr w:type="spellStart"/>
-      <w:r>
-        <w:rPr>
-          <w:rFonts w:ascii="Courier New" w:hAnsi="Courier New" w:cs="Courier New"/>
-        </w:rPr>
-        <w:t>sChannelUnits</w:t>
-      </w:r>
-      <w:proofErr w:type="spellEnd"/>
-      <w:r>
-        <w:rPr>
-          <w:rFonts w:ascii="Courier New" w:hAnsi="Courier New" w:cs="Courier New"/>
-        </w:rPr>
-        <w:t xml:space="preserve"> VARCHAR(64), </w:t>
-      </w:r>
-      <w:proofErr w:type="spellStart"/>
-      <w:r>
-        <w:rPr>
-          <w:rFonts w:ascii="Courier New" w:hAnsi="Courier New" w:cs="Courier New"/>
-        </w:rPr>
-        <w:t>mPollingPeriod</w:t>
-      </w:r>
-      <w:proofErr w:type="spellEnd"/>
-      <w:r>
-        <w:rPr>
-          <w:rFonts w:ascii="Courier New" w:hAnsi="Courier New" w:cs="Courier New"/>
-        </w:rPr>
-        <w:t xml:space="preserve"> INTEGER NOT NULL DEFAULT 60</w:t>
-      </w:r>
-      <w:r>
-        <w:rPr>
-          <w:rFonts w:ascii="Courier New" w:hAnsi="Courier New" w:cs="Courier New"/>
-        </w:rPr>
-        <w:t xml:space="preserve">, </w:t>
-      </w:r>
-      <w:proofErr w:type="spellStart"/>
-      <w:r>
-        <w:rPr>
-          <w:rFonts w:ascii="Courier New" w:hAnsi="Courier New" w:cs="Courier New"/>
-        </w:rPr>
-        <w:t>sDescription</w:t>
-      </w:r>
-      <w:proofErr w:type="spellEnd"/>
-      <w:r>
-        <w:rPr>
-          <w:rFonts w:ascii="Courier New" w:hAnsi="Courier New" w:cs="Courier New"/>
-        </w:rPr>
-        <w:t xml:space="preserve"> VARCHAR(256)</w:t>
-      </w:r>
-      <w:r>
-        <w:rPr>
-          <w:rFonts w:ascii="Courier New" w:hAnsi="Courier New" w:cs="Courier New"/>
-        </w:rPr>
-        <w:t xml:space="preserve">, </w:t>
-      </w:r>
-      <w:proofErr w:type="spellStart"/>
-      <w:r>
-        <w:rPr>
-          <w:rFonts w:ascii="Courier New" w:hAnsi="Courier New" w:cs="Courier New"/>
-        </w:rPr>
-        <w:t>bPublic</w:t>
-      </w:r>
-      <w:proofErr w:type="spellEnd"/>
-      <w:r>
-        <w:rPr>
-          <w:rFonts w:ascii="Courier New" w:hAnsi="Courier New" w:cs="Courier New"/>
-        </w:rPr>
-        <w:t xml:space="preserve"> BOOL NOT NULL DEFAULT 1</w:t>
-      </w:r>
-      <w:r>
-        <w:rPr>
-          <w:rFonts w:ascii="Courier New" w:hAnsi="Courier New" w:cs="Courier New"/>
-        </w:rPr>
-        <w:t xml:space="preserve">, </w:t>
-      </w:r>
-      <w:proofErr w:type="spellStart"/>
-      <w:r>
-        <w:rPr>
-          <w:rFonts w:ascii="Courier New" w:hAnsi="Courier New" w:cs="Courier New"/>
-        </w:rPr>
-        <w:t>bEnable</w:t>
-      </w:r>
-      <w:proofErr w:type="spellEnd"/>
-      <w:r>
-        <w:rPr>
-          <w:rFonts w:ascii="Courier New" w:hAnsi="Courier New" w:cs="Courier New"/>
-        </w:rPr>
-        <w:t xml:space="preserve"> BOOL NOT NULL DEFAULT 1</w:t>
-      </w:r>
-      <w:r>
-        <w:rPr>
-          <w:rFonts w:ascii="Courier New" w:hAnsi="Courier New" w:cs="Courier New"/>
-        </w:rPr>
-        <w:t xml:space="preserve"> </w:t>
-      </w:r>
-      <w:r>
-        <w:rPr>
-          <w:rFonts w:ascii="Courier New" w:hAnsi="Courier New" w:cs="Courier New"/>
-        </w:rPr>
-        <w:t>);</w:t>
-      </w:r>
-    </w:p>
-    <w:p>
-      <w:pPr>
-        <w:pStyle w:val="NoSpacing"/>
-      </w:pPr>
-    </w:p>
-    <w:p>
-      <w:pPr>
         <w:pStyle w:val="Heading2"/>
         <w:numPr>
           <w:ilvl w:val="1"/>
@@ -5745,7 +4996,7 @@
         </w:numPr>
         <w:ind w:left="990" w:hanging="630"/>
       </w:pPr>
-      <w:bookmarkStart w:id="6" w:name="_Toc347255985"/>
+      <w:bookmarkStart w:id="7" w:name="_Toc347255985"/>
       <w:proofErr w:type="spellStart"/>
       <w:r>
         <w:t>OAServer.</w:t>
@@ -5756,7 +5007,7 @@
       <w:r>
         <w:t>Group</w:t>
       </w:r>
-      <w:bookmarkEnd w:id="6"/>
+      <w:bookmarkEnd w:id="7"/>
       <w:proofErr w:type="spellEnd"/>
     </w:p>
     <w:p>
@@ -6068,123 +5319,6 @@
     </w:p>
     <w:p>
       <w:pPr>
-        <w:pStyle w:val="NoSpacing"/>
-      </w:pPr>
-    </w:p>
-    <w:p>
-      <w:pPr>
-        <w:pStyle w:val="NoSpacing"/>
-        <w:rPr>
-          <w:rFonts w:ascii="Courier New" w:hAnsi="Courier New" w:cs="Courier New"/>
-        </w:rPr>
-      </w:pPr>
-      <w:r>
-        <w:rPr>
-          <w:rFonts w:ascii="Courier New" w:hAnsi="Courier New" w:cs="Courier New"/>
-        </w:rPr>
-        <w:lastRenderedPageBreak/>
-        <w:t xml:space="preserve">CREATE TABLE </w:t>
-      </w:r>
-      <w:proofErr w:type="spellStart"/>
-      <w:r>
-        <w:rPr>
-          <w:rFonts w:ascii="Courier New" w:hAnsi="Courier New" w:cs="Courier New"/>
-        </w:rPr>
-        <w:t>OAServer</w:t>
-      </w:r>
-      <w:r>
-        <w:rPr>
-          <w:rFonts w:ascii="Courier New" w:hAnsi="Courier New" w:cs="Courier New"/>
-        </w:rPr>
-        <w:t>.OA</w:t>
-      </w:r>
-      <w:r>
-        <w:rPr>
-          <w:rFonts w:ascii="Courier New" w:hAnsi="Courier New" w:cs="Courier New"/>
-        </w:rPr>
-        <w:t>Group</w:t>
-      </w:r>
-      <w:proofErr w:type="spellEnd"/>
-      <w:r>
-        <w:rPr>
-          <w:rFonts w:ascii="Courier New" w:hAnsi="Courier New" w:cs="Courier New"/>
-        </w:rPr>
-        <w:t xml:space="preserve"> </w:t>
-      </w:r>
-      <w:proofErr w:type="gramStart"/>
-      <w:r>
-        <w:rPr>
-          <w:rFonts w:ascii="Courier New" w:hAnsi="Courier New" w:cs="Courier New"/>
-        </w:rPr>
-        <w:t>(</w:t>
-      </w:r>
-      <w:r>
-        <w:rPr>
-          <w:rFonts w:ascii="Courier New" w:hAnsi="Courier New" w:cs="Courier New"/>
-        </w:rPr>
-        <w:t xml:space="preserve"> </w:t>
-      </w:r>
-      <w:proofErr w:type="spellStart"/>
-      <w:r>
-        <w:rPr>
-          <w:rFonts w:ascii="Courier New" w:hAnsi="Courier New" w:cs="Courier New"/>
-        </w:rPr>
-        <w:t>sGroup</w:t>
-      </w:r>
-      <w:r>
-        <w:rPr>
-          <w:rFonts w:ascii="Courier New" w:hAnsi="Courier New" w:cs="Courier New"/>
-        </w:rPr>
-        <w:t>Id</w:t>
-      </w:r>
-      <w:proofErr w:type="spellEnd"/>
-      <w:proofErr w:type="gramEnd"/>
-      <w:r>
-        <w:rPr>
-          <w:rFonts w:ascii="Courier New" w:hAnsi="Courier New" w:cs="Courier New"/>
-        </w:rPr>
-        <w:t xml:space="preserve"> VARCHAR(16)</w:t>
-      </w:r>
-      <w:r>
-        <w:rPr>
-          <w:rFonts w:ascii="Courier New" w:hAnsi="Courier New" w:cs="Courier New"/>
-        </w:rPr>
-        <w:t xml:space="preserve"> PRIMARY KEY NOT NULL UNIQUE, </w:t>
-      </w:r>
-      <w:proofErr w:type="spellStart"/>
-      <w:r>
-        <w:rPr>
-          <w:rFonts w:ascii="Courier New" w:hAnsi="Courier New" w:cs="Courier New"/>
-        </w:rPr>
-        <w:t>sDescription</w:t>
-      </w:r>
-      <w:proofErr w:type="spellEnd"/>
-      <w:r>
-        <w:rPr>
-          <w:rFonts w:ascii="Courier New" w:hAnsi="Courier New" w:cs="Courier New"/>
-        </w:rPr>
-        <w:t xml:space="preserve"> VARCHAR(256)</w:t>
-      </w:r>
-      <w:r>
-        <w:rPr>
-          <w:rFonts w:ascii="Courier New" w:hAnsi="Courier New" w:cs="Courier New"/>
-        </w:rPr>
-        <w:t xml:space="preserve"> </w:t>
-      </w:r>
-      <w:r>
-        <w:rPr>
-          <w:rFonts w:ascii="Courier New" w:hAnsi="Courier New" w:cs="Courier New"/>
-        </w:rPr>
-        <w:t>);</w:t>
-      </w:r>
-    </w:p>
-    <w:p>
-      <w:pPr>
-        <w:pStyle w:val="NoSpacing"/>
-      </w:pPr>
-    </w:p>
-    <w:p>
-      <w:pPr>
         <w:pStyle w:val="Heading2"/>
         <w:numPr>
           <w:ilvl w:val="1"/>
@@ -6192,7 +5326,7 @@
         </w:numPr>
         <w:ind w:left="990" w:hanging="630"/>
       </w:pPr>
-      <w:bookmarkStart w:id="7" w:name="_Toc347255986"/>
+      <w:bookmarkStart w:id="8" w:name="_Toc347255986"/>
       <w:proofErr w:type="spellStart"/>
       <w:r>
         <w:t>OAServer.</w:t>
@@ -6203,7 +5337,7 @@
       <w:r>
         <w:t>Accounting</w:t>
       </w:r>
-      <w:bookmarkEnd w:id="7"/>
+      <w:bookmarkEnd w:id="8"/>
       <w:proofErr w:type="spellEnd"/>
     </w:p>
     <w:p>
@@ -6335,7 +5469,10 @@
             </w:pPr>
             <w:proofErr w:type="spellStart"/>
             <w:r>
-              <w:t>mCnt</w:t>
+              <w:t>m</w:t>
+            </w:r>
+            <w:r>
+              <w:t>Idx</w:t>
             </w:r>
             <w:proofErr w:type="spellEnd"/>
           </w:p>
@@ -6411,6 +5548,9 @@
             </w:pPr>
             <w:r>
               <w:t>Table primary key</w:t>
+            </w:r>
+            <w:r>
+              <w:t xml:space="preserve"> (AUTO_INCREMENT)</w:t>
             </w:r>
           </w:p>
         </w:tc>
@@ -6427,7 +5567,7 @@
             </w:pPr>
             <w:proofErr w:type="spellStart"/>
             <w:r>
-              <w:t>sUsername</w:t>
+              <w:t>mNum</w:t>
             </w:r>
             <w:proofErr w:type="spellEnd"/>
           </w:p>
@@ -6443,7 +5583,7 @@
               <w:cnfStyle w:val="000000000000" w:firstRow="0" w:lastRow="0" w:firstColumn="0" w:lastColumn="0" w:oddVBand="0" w:evenVBand="0" w:oddHBand="0" w:evenHBand="0" w:firstRowFirstColumn="0" w:firstRowLastColumn="0" w:lastRowFirstColumn="0" w:lastRowLastColumn="0"/>
             </w:pPr>
             <w:r>
-              <w:t>REQUIRED</w:t>
+              <w:t>NOT REQUIRED</w:t>
             </w:r>
           </w:p>
         </w:tc>
@@ -6458,7 +5598,7 @@
               <w:cnfStyle w:val="000000000000" w:firstRow="0" w:lastRow="0" w:firstColumn="0" w:lastColumn="0" w:oddVBand="0" w:evenVBand="0" w:oddHBand="0" w:evenHBand="0" w:firstRowFirstColumn="0" w:firstRowLastColumn="0" w:lastRowFirstColumn="0" w:lastRowLastColumn="0"/>
             </w:pPr>
             <w:r>
-              <w:t>FOREIGN</w:t>
+              <w:t>N/A</w:t>
             </w:r>
           </w:p>
         </w:tc>
@@ -6473,7 +5613,7 @@
               <w:cnfStyle w:val="000000000000" w:firstRow="0" w:lastRow="0" w:firstColumn="0" w:lastColumn="0" w:oddVBand="0" w:evenVBand="0" w:oddHBand="0" w:evenHBand="0" w:firstRowFirstColumn="0" w:firstRowLastColumn="0" w:lastRowFirstColumn="0" w:lastRowLastColumn="0"/>
             </w:pPr>
             <w:r>
-              <w:t>VARCHAR</w:t>
+              <w:t>INT</w:t>
             </w:r>
           </w:p>
         </w:tc>
@@ -6488,7 +5628,7 @@
               <w:cnfStyle w:val="000000000000" w:firstRow="0" w:lastRow="0" w:firstColumn="0" w:lastColumn="0" w:oddVBand="0" w:evenVBand="0" w:oddHBand="0" w:evenHBand="0" w:firstRowFirstColumn="0" w:firstRowLastColumn="0" w:lastRowFirstColumn="0" w:lastRowLastColumn="0"/>
             </w:pPr>
             <w:r>
-              <w:t>32</w:t>
+              <w:t>--</w:t>
             </w:r>
           </w:p>
         </w:tc>
@@ -6502,7 +5642,7 @@
               <w:cnfStyle w:val="000000000000" w:firstRow="0" w:lastRow="0" w:firstColumn="0" w:lastColumn="0" w:oddVBand="0" w:evenVBand="0" w:oddHBand="0" w:evenHBand="0" w:firstRowFirstColumn="0" w:firstRowLastColumn="0" w:lastRowFirstColumn="0" w:lastRowLastColumn="0"/>
             </w:pPr>
             <w:r>
-              <w:t>The owner of the transaction</w:t>
+              <w:t>The transaction ID for the user</w:t>
             </w:r>
           </w:p>
         </w:tc>
@@ -6522,7 +5662,7 @@
             </w:pPr>
             <w:proofErr w:type="spellStart"/>
             <w:r>
-              <w:t>sGroupId</w:t>
+              <w:t>sUsername</w:t>
             </w:r>
             <w:proofErr w:type="spellEnd"/>
           </w:p>
@@ -6538,7 +5678,7 @@
               <w:cnfStyle w:val="000000100000" w:firstRow="0" w:lastRow="0" w:firstColumn="0" w:lastColumn="0" w:oddVBand="0" w:evenVBand="0" w:oddHBand="1" w:evenHBand="0" w:firstRowFirstColumn="0" w:firstRowLastColumn="0" w:lastRowFirstColumn="0" w:lastRowLastColumn="0"/>
             </w:pPr>
             <w:r>
-              <w:t>NOT REQUIRED</w:t>
+              <w:t>REQUIRED</w:t>
             </w:r>
           </w:p>
         </w:tc>
@@ -6583,7 +5723,7 @@
               <w:cnfStyle w:val="000000100000" w:firstRow="0" w:lastRow="0" w:firstColumn="0" w:lastColumn="0" w:oddVBand="0" w:evenVBand="0" w:oddHBand="1" w:evenHBand="0" w:firstRowFirstColumn="0" w:firstRowLastColumn="0" w:lastRowFirstColumn="0" w:lastRowLastColumn="0"/>
             </w:pPr>
             <w:r>
-              <w:t>16</w:t>
+              <w:t>32</w:t>
             </w:r>
           </w:p>
         </w:tc>
@@ -6597,7 +5737,7 @@
               <w:cnfStyle w:val="000000100000" w:firstRow="0" w:lastRow="0" w:firstColumn="0" w:lastColumn="0" w:oddVBand="0" w:evenVBand="0" w:oddHBand="1" w:evenHBand="0" w:firstRowFirstColumn="0" w:firstRowLastColumn="0" w:lastRowFirstColumn="0" w:lastRowLastColumn="0"/>
             </w:pPr>
             <w:r>
-              <w:t>The transaction group ID</w:t>
+              <w:t>The owner of the transaction</w:t>
             </w:r>
           </w:p>
         </w:tc>
@@ -6614,7 +5754,7 @@
             </w:pPr>
             <w:proofErr w:type="spellStart"/>
             <w:r>
-              <w:t>sSystemId</w:t>
+              <w:t>sGroupId</w:t>
             </w:r>
             <w:proofErr w:type="spellEnd"/>
           </w:p>
@@ -6689,7 +5829,7 @@
               <w:cnfStyle w:val="000000000000" w:firstRow="0" w:lastRow="0" w:firstColumn="0" w:lastColumn="0" w:oddVBand="0" w:evenVBand="0" w:oddHBand="0" w:evenHBand="0" w:firstRowFirstColumn="0" w:firstRowLastColumn="0" w:lastRowFirstColumn="0" w:lastRowLastColumn="0"/>
             </w:pPr>
             <w:r>
-              <w:t>The transaction system ID</w:t>
+              <w:t>The transaction group ID</w:t>
             </w:r>
           </w:p>
         </w:tc>
@@ -6709,7 +5849,7 @@
             </w:pPr>
             <w:proofErr w:type="spellStart"/>
             <w:r>
-              <w:t>sNodeId</w:t>
+              <w:t>sSystemId</w:t>
             </w:r>
             <w:proofErr w:type="spellEnd"/>
           </w:p>
@@ -6784,7 +5924,7 @@
               <w:cnfStyle w:val="000000100000" w:firstRow="0" w:lastRow="0" w:firstColumn="0" w:lastColumn="0" w:oddVBand="0" w:evenVBand="0" w:oddHBand="1" w:evenHBand="0" w:firstRowFirstColumn="0" w:firstRowLastColumn="0" w:lastRowFirstColumn="0" w:lastRowLastColumn="0"/>
             </w:pPr>
             <w:r>
-              <w:t>The transaction node ID</w:t>
+              <w:t>The transaction system ID</w:t>
             </w:r>
           </w:p>
         </w:tc>
@@ -6801,7 +5941,7 @@
             </w:pPr>
             <w:proofErr w:type="spellStart"/>
             <w:r>
-              <w:t>dDate</w:t>
+              <w:t>sNodeId</w:t>
             </w:r>
             <w:proofErr w:type="spellEnd"/>
           </w:p>
@@ -6832,7 +5972,7 @@
               <w:cnfStyle w:val="000000000000" w:firstRow="0" w:lastRow="0" w:firstColumn="0" w:lastColumn="0" w:oddVBand="0" w:evenVBand="0" w:oddHBand="0" w:evenHBand="0" w:firstRowFirstColumn="0" w:firstRowLastColumn="0" w:lastRowFirstColumn="0" w:lastRowLastColumn="0"/>
             </w:pPr>
             <w:r>
-              <w:t>N/A</w:t>
+              <w:t>FOREIGN</w:t>
             </w:r>
           </w:p>
         </w:tc>
@@ -6847,7 +5987,7 @@
               <w:cnfStyle w:val="000000000000" w:firstRow="0" w:lastRow="0" w:firstColumn="0" w:lastColumn="0" w:oddVBand="0" w:evenVBand="0" w:oddHBand="0" w:evenHBand="0" w:firstRowFirstColumn="0" w:firstRowLastColumn="0" w:lastRowFirstColumn="0" w:lastRowLastColumn="0"/>
             </w:pPr>
             <w:r>
-              <w:t>DATE</w:t>
+              <w:t>VARCHAR</w:t>
             </w:r>
           </w:p>
         </w:tc>
@@ -6862,7 +6002,7 @@
               <w:cnfStyle w:val="000000000000" w:firstRow="0" w:lastRow="0" w:firstColumn="0" w:lastColumn="0" w:oddVBand="0" w:evenVBand="0" w:oddHBand="0" w:evenHBand="0" w:firstRowFirstColumn="0" w:firstRowLastColumn="0" w:lastRowFirstColumn="0" w:lastRowLastColumn="0"/>
             </w:pPr>
             <w:r>
-              <w:t>--</w:t>
+              <w:t>16</w:t>
             </w:r>
           </w:p>
         </w:tc>
@@ -6876,7 +6016,7 @@
               <w:cnfStyle w:val="000000000000" w:firstRow="0" w:lastRow="0" w:firstColumn="0" w:lastColumn="0" w:oddVBand="0" w:evenVBand="0" w:oddHBand="0" w:evenHBand="0" w:firstRowFirstColumn="0" w:firstRowLastColumn="0" w:lastRowFirstColumn="0" w:lastRowLastColumn="0"/>
             </w:pPr>
             <w:r>
-              <w:t>The transaction date/time</w:t>
+              <w:t>The transaction node ID</w:t>
             </w:r>
           </w:p>
         </w:tc>
@@ -6896,7 +6036,7 @@
             </w:pPr>
             <w:proofErr w:type="spellStart"/>
             <w:r>
-              <w:t>fAmount</w:t>
+              <w:t>dDate</w:t>
             </w:r>
             <w:proofErr w:type="spellEnd"/>
           </w:p>
@@ -6912,7 +6052,7 @@
               <w:cnfStyle w:val="000000100000" w:firstRow="0" w:lastRow="0" w:firstColumn="0" w:lastColumn="0" w:oddVBand="0" w:evenVBand="0" w:oddHBand="1" w:evenHBand="0" w:firstRowFirstColumn="0" w:firstRowLastColumn="0" w:lastRowFirstColumn="0" w:lastRowLastColumn="0"/>
             </w:pPr>
             <w:r>
-              <w:t>REQUIRED</w:t>
+              <w:t>NOT REQUIRED</w:t>
             </w:r>
           </w:p>
         </w:tc>
@@ -6942,7 +6082,7 @@
               <w:cnfStyle w:val="000000100000" w:firstRow="0" w:lastRow="0" w:firstColumn="0" w:lastColumn="0" w:oddVBand="0" w:evenVBand="0" w:oddHBand="1" w:evenHBand="0" w:firstRowFirstColumn="0" w:firstRowLastColumn="0" w:lastRowFirstColumn="0" w:lastRowLastColumn="0"/>
             </w:pPr>
             <w:r>
-              <w:t>FLOAT</w:t>
+              <w:t>DATE</w:t>
             </w:r>
           </w:p>
         </w:tc>
@@ -6971,7 +6111,7 @@
               <w:cnfStyle w:val="000000100000" w:firstRow="0" w:lastRow="0" w:firstColumn="0" w:lastColumn="0" w:oddVBand="0" w:evenVBand="0" w:oddHBand="1" w:evenHBand="0" w:firstRowFirstColumn="0" w:firstRowLastColumn="0" w:lastRowFirstColumn="0" w:lastRowLastColumn="0"/>
             </w:pPr>
             <w:r>
-              <w:t>The transaction amount</w:t>
+              <w:t>The transaction date/time</w:t>
             </w:r>
           </w:p>
         </w:tc>
@@ -6988,6 +6128,101 @@
             </w:pPr>
             <w:proofErr w:type="spellStart"/>
             <w:r>
+              <w:t>fAmount</w:t>
+            </w:r>
+            <w:proofErr w:type="spellEnd"/>
+          </w:p>
+        </w:tc>
+        <w:tc>
+          <w:tcPr>
+            <w:tcW w:w="1620" w:type="dxa"/>
+          </w:tcPr>
+          <w:p>
+            <w:pPr>
+              <w:pStyle w:val="NoSpacing"/>
+              <w:jc w:val="center"/>
+              <w:cnfStyle w:val="000000000000" w:firstRow="0" w:lastRow="0" w:firstColumn="0" w:lastColumn="0" w:oddVBand="0" w:evenVBand="0" w:oddHBand="0" w:evenHBand="0" w:firstRowFirstColumn="0" w:firstRowLastColumn="0" w:lastRowFirstColumn="0" w:lastRowLastColumn="0"/>
+            </w:pPr>
+            <w:r>
+              <w:t>REQUIRED</w:t>
+            </w:r>
+          </w:p>
+        </w:tc>
+        <w:tc>
+          <w:tcPr>
+            <w:tcW w:w="1170" w:type="dxa"/>
+          </w:tcPr>
+          <w:p>
+            <w:pPr>
+              <w:pStyle w:val="NoSpacing"/>
+              <w:jc w:val="center"/>
+              <w:cnfStyle w:val="000000000000" w:firstRow="0" w:lastRow="0" w:firstColumn="0" w:lastColumn="0" w:oddVBand="0" w:evenVBand="0" w:oddHBand="0" w:evenHBand="0" w:firstRowFirstColumn="0" w:firstRowLastColumn="0" w:lastRowFirstColumn="0" w:lastRowLastColumn="0"/>
+            </w:pPr>
+            <w:r>
+              <w:t>N/A</w:t>
+            </w:r>
+          </w:p>
+        </w:tc>
+        <w:tc>
+          <w:tcPr>
+            <w:tcW w:w="1260" w:type="dxa"/>
+          </w:tcPr>
+          <w:p>
+            <w:pPr>
+              <w:pStyle w:val="NoSpacing"/>
+              <w:jc w:val="center"/>
+              <w:cnfStyle w:val="000000000000" w:firstRow="0" w:lastRow="0" w:firstColumn="0" w:lastColumn="0" w:oddVBand="0" w:evenVBand="0" w:oddHBand="0" w:evenHBand="0" w:firstRowFirstColumn="0" w:firstRowLastColumn="0" w:lastRowFirstColumn="0" w:lastRowLastColumn="0"/>
+            </w:pPr>
+            <w:r>
+              <w:t>FLOAT</w:t>
+            </w:r>
+          </w:p>
+        </w:tc>
+        <w:tc>
+          <w:tcPr>
+            <w:tcW w:w="990" w:type="dxa"/>
+          </w:tcPr>
+          <w:p>
+            <w:pPr>
+              <w:pStyle w:val="NoSpacing"/>
+              <w:jc w:val="center"/>
+              <w:cnfStyle w:val="000000000000" w:firstRow="0" w:lastRow="0" w:firstColumn="0" w:lastColumn="0" w:oddVBand="0" w:evenVBand="0" w:oddHBand="0" w:evenHBand="0" w:firstRowFirstColumn="0" w:firstRowLastColumn="0" w:lastRowFirstColumn="0" w:lastRowLastColumn="0"/>
+            </w:pPr>
+            <w:r>
+              <w:t>--</w:t>
+            </w:r>
+          </w:p>
+        </w:tc>
+        <w:tc>
+          <w:tcPr>
+            <w:tcW w:w="4158" w:type="dxa"/>
+          </w:tcPr>
+          <w:p>
+            <w:pPr>
+              <w:pStyle w:val="NoSpacing"/>
+              <w:cnfStyle w:val="000000000000" w:firstRow="0" w:lastRow="0" w:firstColumn="0" w:lastColumn="0" w:oddVBand="0" w:evenVBand="0" w:oddHBand="0" w:evenHBand="0" w:firstRowFirstColumn="0" w:firstRowLastColumn="0" w:lastRowFirstColumn="0" w:lastRowLastColumn="0"/>
+            </w:pPr>
+            <w:r>
+              <w:t>The transaction amount</w:t>
+            </w:r>
+          </w:p>
+        </w:tc>
+      </w:tr>
+      <w:tr>
+        <w:trPr>
+          <w:cnfStyle w:val="000000100000" w:firstRow="0" w:lastRow="0" w:firstColumn="0" w:lastColumn="0" w:oddVBand="0" w:evenVBand="0" w:oddHBand="1" w:evenHBand="0" w:firstRowFirstColumn="0" w:firstRowLastColumn="0" w:lastRowFirstColumn="0" w:lastRowLastColumn="0"/>
+        </w:trPr>
+        <w:tc>
+          <w:tcPr>
+            <w:cnfStyle w:val="001000000000" w:firstRow="0" w:lastRow="0" w:firstColumn="1" w:lastColumn="0" w:oddVBand="0" w:evenVBand="0" w:oddHBand="0" w:evenHBand="0" w:firstRowFirstColumn="0" w:firstRowLastColumn="0" w:lastRowFirstColumn="0" w:lastRowLastColumn="0"/>
+            <w:tcW w:w="1818" w:type="dxa"/>
+          </w:tcPr>
+          <w:p>
+            <w:pPr>
+              <w:pStyle w:val="NoSpacing"/>
+            </w:pPr>
+            <w:proofErr w:type="spellStart"/>
+            <w:r>
               <w:t>sDescription</w:t>
             </w:r>
             <w:proofErr w:type="spellEnd"/>
@@ -7001,7 +6236,7 @@
             <w:pPr>
               <w:pStyle w:val="NoSpacing"/>
               <w:jc w:val="center"/>
-              <w:cnfStyle w:val="000000000000" w:firstRow="0" w:lastRow="0" w:firstColumn="0" w:lastColumn="0" w:oddVBand="0" w:evenVBand="0" w:oddHBand="0" w:evenHBand="0" w:firstRowFirstColumn="0" w:firstRowLastColumn="0" w:lastRowFirstColumn="0" w:lastRowLastColumn="0"/>
+              <w:cnfStyle w:val="000000100000" w:firstRow="0" w:lastRow="0" w:firstColumn="0" w:lastColumn="0" w:oddVBand="0" w:evenVBand="0" w:oddHBand="1" w:evenHBand="0" w:firstRowFirstColumn="0" w:firstRowLastColumn="0" w:lastRowFirstColumn="0" w:lastRowLastColumn="0"/>
             </w:pPr>
             <w:r>
               <w:t>NOT REQUIRED</w:t>
@@ -7016,7 +6251,7 @@
             <w:pPr>
               <w:pStyle w:val="NoSpacing"/>
               <w:jc w:val="center"/>
-              <w:cnfStyle w:val="000000000000" w:firstRow="0" w:lastRow="0" w:firstColumn="0" w:lastColumn="0" w:oddVBand="0" w:evenVBand="0" w:oddHBand="0" w:evenHBand="0" w:firstRowFirstColumn="0" w:firstRowLastColumn="0" w:lastRowFirstColumn="0" w:lastRowLastColumn="0"/>
+              <w:cnfStyle w:val="000000100000" w:firstRow="0" w:lastRow="0" w:firstColumn="0" w:lastColumn="0" w:oddVBand="0" w:evenVBand="0" w:oddHBand="1" w:evenHBand="0" w:firstRowFirstColumn="0" w:firstRowLastColumn="0" w:lastRowFirstColumn="0" w:lastRowLastColumn="0"/>
             </w:pPr>
             <w:r>
               <w:t>N/A</w:t>
@@ -7031,7 +6266,7 @@
             <w:pPr>
               <w:pStyle w:val="NoSpacing"/>
               <w:jc w:val="center"/>
-              <w:cnfStyle w:val="000000000000" w:firstRow="0" w:lastRow="0" w:firstColumn="0" w:lastColumn="0" w:oddVBand="0" w:evenVBand="0" w:oddHBand="0" w:evenHBand="0" w:firstRowFirstColumn="0" w:firstRowLastColumn="0" w:lastRowFirstColumn="0" w:lastRowLastColumn="0"/>
+              <w:cnfStyle w:val="000000100000" w:firstRow="0" w:lastRow="0" w:firstColumn="0" w:lastColumn="0" w:oddVBand="0" w:evenVBand="0" w:oddHBand="1" w:evenHBand="0" w:firstRowFirstColumn="0" w:firstRowLastColumn="0" w:lastRowFirstColumn="0" w:lastRowLastColumn="0"/>
             </w:pPr>
             <w:r>
               <w:t>VARCHAR</w:t>
@@ -7046,7 +6281,7 @@
             <w:pPr>
               <w:pStyle w:val="NoSpacing"/>
               <w:jc w:val="center"/>
-              <w:cnfStyle w:val="000000000000" w:firstRow="0" w:lastRow="0" w:firstColumn="0" w:lastColumn="0" w:oddVBand="0" w:evenVBand="0" w:oddHBand="0" w:evenHBand="0" w:firstRowFirstColumn="0" w:firstRowLastColumn="0" w:lastRowFirstColumn="0" w:lastRowLastColumn="0"/>
+              <w:cnfStyle w:val="000000100000" w:firstRow="0" w:lastRow="0" w:firstColumn="0" w:lastColumn="0" w:oddVBand="0" w:evenVBand="0" w:oddHBand="1" w:evenHBand="0" w:firstRowFirstColumn="0" w:firstRowLastColumn="0" w:lastRowFirstColumn="0" w:lastRowLastColumn="0"/>
             </w:pPr>
             <w:r>
               <w:t>256</w:t>
@@ -7060,7 +6295,7 @@
           <w:p>
             <w:pPr>
               <w:pStyle w:val="NoSpacing"/>
-              <w:cnfStyle w:val="000000000000" w:firstRow="0" w:lastRow="0" w:firstColumn="0" w:lastColumn="0" w:oddVBand="0" w:evenVBand="0" w:oddHBand="0" w:evenHBand="0" w:firstRowFirstColumn="0" w:firstRowLastColumn="0" w:lastRowFirstColumn="0" w:lastRowLastColumn="0"/>
+              <w:cnfStyle w:val="000000100000" w:firstRow="0" w:lastRow="0" w:firstColumn="0" w:lastColumn="0" w:oddVBand="0" w:evenVBand="0" w:oddHBand="1" w:evenHBand="0" w:firstRowFirstColumn="0" w:firstRowLastColumn="0" w:lastRowFirstColumn="0" w:lastRowLastColumn="0"/>
             </w:pPr>
             <w:r>
               <w:t>Transaction</w:t>
@@ -7072,299 +6307,6 @@
         </w:tc>
       </w:tr>
     </w:tbl>
-    <w:p>
-      <w:pPr>
-        <w:pStyle w:val="NoSpacing"/>
-      </w:pPr>
-    </w:p>
-    <w:p>
-      <w:pPr>
-        <w:pStyle w:val="NoSpacing"/>
-      </w:pPr>
-    </w:p>
-    <w:p>
-      <w:pPr>
-        <w:pStyle w:val="NoSpacing"/>
-        <w:rPr>
-          <w:rFonts w:ascii="Courier New" w:hAnsi="Courier New" w:cs="Courier New"/>
-        </w:rPr>
-      </w:pPr>
-      <w:r>
-        <w:rPr>
-          <w:rFonts w:ascii="Courier New" w:hAnsi="Courier New" w:cs="Courier New"/>
-        </w:rPr>
-        <w:t xml:space="preserve">CREATE TABLE </w:t>
-      </w:r>
-      <w:proofErr w:type="spellStart"/>
-      <w:r>
-        <w:rPr>
-          <w:rFonts w:ascii="Courier New" w:hAnsi="Courier New" w:cs="Courier New"/>
-        </w:rPr>
-        <w:t>OAServer</w:t>
-      </w:r>
-      <w:r>
-        <w:rPr>
-          <w:rFonts w:ascii="Courier New" w:hAnsi="Courier New" w:cs="Courier New"/>
-        </w:rPr>
-        <w:t>.OA</w:t>
-      </w:r>
-      <w:r>
-        <w:rPr>
-          <w:rFonts w:ascii="Courier New" w:hAnsi="Courier New" w:cs="Courier New"/>
-        </w:rPr>
-        <w:t>Accounting</w:t>
-      </w:r>
-      <w:proofErr w:type="spellEnd"/>
-      <w:r>
-        <w:rPr>
-          <w:rFonts w:ascii="Courier New" w:hAnsi="Courier New" w:cs="Courier New"/>
-        </w:rPr>
-        <w:t xml:space="preserve"> (</w:t>
-      </w:r>
-      <w:r>
-        <w:rPr>
-          <w:rFonts w:ascii="Courier New" w:hAnsi="Courier New" w:cs="Courier New"/>
-        </w:rPr>
-        <w:t xml:space="preserve"> </w:t>
-      </w:r>
-      <w:proofErr w:type="spellStart"/>
-      <w:r>
-        <w:rPr>
-          <w:rFonts w:ascii="Courier New" w:hAnsi="Courier New" w:cs="Courier New"/>
-        </w:rPr>
-        <w:t>mCnt</w:t>
-      </w:r>
-      <w:proofErr w:type="spellEnd"/>
-      <w:r>
-        <w:rPr>
-          <w:rFonts w:ascii="Courier New" w:hAnsi="Courier New" w:cs="Courier New"/>
-        </w:rPr>
-        <w:t xml:space="preserve"> </w:t>
-      </w:r>
-      <w:r>
-        <w:rPr>
-          <w:rFonts w:ascii="Courier New" w:hAnsi="Courier New" w:cs="Courier New"/>
-        </w:rPr>
-        <w:t>INT</w:t>
-      </w:r>
-      <w:r>
-        <w:rPr>
-          <w:rFonts w:ascii="Courier New" w:hAnsi="Courier New" w:cs="Courier New"/>
-        </w:rPr>
-        <w:t xml:space="preserve"> PRIMARY KEY NOT NULL UNIQUE</w:t>
-      </w:r>
-      <w:r>
-        <w:rPr>
-          <w:rFonts w:ascii="Courier New" w:hAnsi="Courier New" w:cs="Courier New"/>
-        </w:rPr>
-        <w:t>,</w:t>
-      </w:r>
-      <w:r>
-        <w:rPr>
-          <w:rFonts w:ascii="Courier New" w:hAnsi="Courier New" w:cs="Courier New"/>
-        </w:rPr>
-        <w:t xml:space="preserve"> </w:t>
-      </w:r>
-      <w:proofErr w:type="spellStart"/>
-      <w:r>
-        <w:rPr>
-          <w:rFonts w:ascii="Courier New" w:hAnsi="Courier New" w:cs="Courier New"/>
-        </w:rPr>
-        <w:t>sUsername</w:t>
-      </w:r>
-      <w:proofErr w:type="spellEnd"/>
-      <w:r>
-        <w:rPr>
-          <w:rFonts w:ascii="Courier New" w:hAnsi="Courier New" w:cs="Courier New"/>
-        </w:rPr>
-        <w:t xml:space="preserve"> VARCHAR(32) </w:t>
-      </w:r>
-      <w:r>
-        <w:rPr>
-          <w:rFonts w:ascii="Courier New" w:hAnsi="Courier New" w:cs="Courier New"/>
-        </w:rPr>
-        <w:t>NOT NULL</w:t>
-      </w:r>
-      <w:r>
-        <w:rPr>
-          <w:rFonts w:ascii="Courier New" w:hAnsi="Courier New" w:cs="Courier New"/>
-        </w:rPr>
-        <w:t>,</w:t>
-      </w:r>
-      <w:r>
-        <w:rPr>
-          <w:rFonts w:ascii="Courier New" w:hAnsi="Courier New" w:cs="Courier New"/>
-        </w:rPr>
-        <w:t xml:space="preserve"> </w:t>
-      </w:r>
-      <w:proofErr w:type="spellStart"/>
-      <w:r>
-        <w:rPr>
-          <w:rFonts w:ascii="Courier New" w:hAnsi="Courier New" w:cs="Courier New"/>
-        </w:rPr>
-        <w:t>sGroupId</w:t>
-      </w:r>
-      <w:proofErr w:type="spellEnd"/>
-      <w:r>
-        <w:rPr>
-          <w:rFonts w:ascii="Courier New" w:hAnsi="Courier New" w:cs="Courier New"/>
-        </w:rPr>
-        <w:t xml:space="preserve"> VARCHAR(</w:t>
-      </w:r>
-      <w:r>
-        <w:rPr>
-          <w:rFonts w:ascii="Courier New" w:hAnsi="Courier New" w:cs="Courier New"/>
-        </w:rPr>
-        <w:t>16</w:t>
-      </w:r>
-      <w:r>
-        <w:rPr>
-          <w:rFonts w:ascii="Courier New" w:hAnsi="Courier New" w:cs="Courier New"/>
-        </w:rPr>
-        <w:t xml:space="preserve">), </w:t>
-      </w:r>
-      <w:proofErr w:type="spellStart"/>
-      <w:r>
-        <w:rPr>
-          <w:rFonts w:ascii="Courier New" w:hAnsi="Courier New" w:cs="Courier New"/>
-        </w:rPr>
-        <w:t>sSystemId</w:t>
-      </w:r>
-      <w:proofErr w:type="spellEnd"/>
-      <w:r>
-        <w:rPr>
-          <w:rFonts w:ascii="Courier New" w:hAnsi="Courier New" w:cs="Courier New"/>
-        </w:rPr>
-        <w:t xml:space="preserve"> VARCHAR(</w:t>
-      </w:r>
-      <w:r>
-        <w:rPr>
-          <w:rFonts w:ascii="Courier New" w:hAnsi="Courier New" w:cs="Courier New"/>
-        </w:rPr>
-        <w:t>16)</w:t>
-      </w:r>
-      <w:r>
-        <w:rPr>
-          <w:rFonts w:ascii="Courier New" w:hAnsi="Courier New" w:cs="Courier New"/>
-        </w:rPr>
-        <w:t xml:space="preserve">, </w:t>
-      </w:r>
-      <w:proofErr w:type="spellStart"/>
-      <w:r>
-        <w:rPr>
-          <w:rFonts w:ascii="Courier New" w:hAnsi="Courier New" w:cs="Courier New"/>
-        </w:rPr>
-        <w:t>sNodeId</w:t>
-      </w:r>
-      <w:proofErr w:type="spellEnd"/>
-      <w:r>
-        <w:rPr>
-          <w:rFonts w:ascii="Courier New" w:hAnsi="Courier New" w:cs="Courier New"/>
-        </w:rPr>
-        <w:t xml:space="preserve"> VARCHAR(</w:t>
-      </w:r>
-      <w:r>
-        <w:rPr>
-          <w:rFonts w:ascii="Courier New" w:hAnsi="Courier New" w:cs="Courier New"/>
-        </w:rPr>
-        <w:t>16</w:t>
-      </w:r>
-      <w:r>
-        <w:rPr>
-          <w:rFonts w:ascii="Courier New" w:hAnsi="Courier New" w:cs="Courier New"/>
-        </w:rPr>
-        <w:t xml:space="preserve">), </w:t>
-      </w:r>
-      <w:proofErr w:type="spellStart"/>
-      <w:r>
-        <w:rPr>
-          <w:rFonts w:ascii="Courier New" w:hAnsi="Courier New" w:cs="Courier New"/>
-        </w:rPr>
-        <w:t>dData</w:t>
-      </w:r>
-      <w:proofErr w:type="spellEnd"/>
-      <w:r>
-        <w:rPr>
-          <w:rFonts w:ascii="Courier New" w:hAnsi="Courier New" w:cs="Courier New"/>
-        </w:rPr>
-        <w:t xml:space="preserve"> </w:t>
-      </w:r>
-      <w:r>
-        <w:rPr>
-          <w:rFonts w:ascii="Courier New" w:hAnsi="Courier New" w:cs="Courier New"/>
-        </w:rPr>
-        <w:t>DATETIME</w:t>
-      </w:r>
-      <w:r>
-        <w:rPr>
-          <w:rFonts w:ascii="Courier New" w:hAnsi="Courier New" w:cs="Courier New"/>
-        </w:rPr>
-        <w:t xml:space="preserve">, </w:t>
-      </w:r>
-      <w:proofErr w:type="spellStart"/>
-      <w:r>
-        <w:rPr>
-          <w:rFonts w:ascii="Courier New" w:hAnsi="Courier New" w:cs="Courier New"/>
-        </w:rPr>
-        <w:t>fAmount</w:t>
-      </w:r>
-      <w:proofErr w:type="spellEnd"/>
-      <w:r>
-        <w:rPr>
-          <w:rFonts w:ascii="Courier New" w:hAnsi="Courier New" w:cs="Courier New"/>
-        </w:rPr>
-        <w:t xml:space="preserve"> </w:t>
-      </w:r>
-      <w:r>
-        <w:rPr>
-          <w:rFonts w:ascii="Courier New" w:hAnsi="Courier New" w:cs="Courier New"/>
-        </w:rPr>
-        <w:t>FLOAT NOT NULL</w:t>
-      </w:r>
-      <w:r>
-        <w:rPr>
-          <w:rFonts w:ascii="Courier New" w:hAnsi="Courier New" w:cs="Courier New"/>
-        </w:rPr>
-        <w:t xml:space="preserve">, </w:t>
-      </w:r>
-      <w:proofErr w:type="spellStart"/>
-      <w:r>
-        <w:rPr>
-          <w:rFonts w:ascii="Courier New" w:hAnsi="Courier New" w:cs="Courier New"/>
-        </w:rPr>
-        <w:t>sDescription</w:t>
-      </w:r>
-      <w:proofErr w:type="spellEnd"/>
-      <w:r>
-        <w:rPr>
-          <w:rFonts w:ascii="Courier New" w:hAnsi="Courier New" w:cs="Courier New"/>
-        </w:rPr>
-        <w:t xml:space="preserve"> VARCHAR(256)</w:t>
-      </w:r>
-      <w:r>
-        <w:rPr>
-          <w:rFonts w:ascii="Courier New" w:hAnsi="Courier New" w:cs="Courier New"/>
-        </w:rPr>
-        <w:t xml:space="preserve"> </w:t>
-      </w:r>
-      <w:r>
-        <w:rPr>
-          <w:rFonts w:ascii="Courier New" w:hAnsi="Courier New" w:cs="Courier New"/>
-        </w:rPr>
-        <w:t>);</w:t>
-      </w:r>
-      <w:r>
-        <w:rPr>
-          <w:rFonts w:ascii="Courier New" w:hAnsi="Courier New" w:cs="Courier New"/>
-        </w:rPr>
-        <w:tab/>
-      </w:r>
-    </w:p>
-    <w:p>
-      <w:pPr>
-        <w:pStyle w:val="NoSpacing"/>
-      </w:pPr>
-    </w:p>
     <w:p>
       <w:pPr>
         <w:pStyle w:val="NoSpacing"/>
@@ -7379,7 +6321,7 @@
         </w:numPr>
         <w:ind w:left="990" w:hanging="630"/>
       </w:pPr>
-      <w:bookmarkStart w:id="8" w:name="_Toc347255987"/>
+      <w:bookmarkStart w:id="9" w:name="_Toc347255987"/>
       <w:proofErr w:type="spellStart"/>
       <w:r>
         <w:t>OA</w:t>
@@ -7410,7 +6352,7 @@
       <w:r>
         <w:t>}</w:t>
       </w:r>
-      <w:bookmarkEnd w:id="8"/>
+      <w:bookmarkEnd w:id="9"/>
     </w:p>
     <w:p>
       <w:pPr>
@@ -7541,7 +6483,10 @@
             </w:pPr>
             <w:proofErr w:type="spellStart"/>
             <w:r>
-              <w:t>mNum</w:t>
+              <w:t>m</w:t>
+            </w:r>
+            <w:r>
+              <w:t>Idx</w:t>
             </w:r>
             <w:proofErr w:type="spellEnd"/>
           </w:p>
@@ -7616,10 +6561,13 @@
               <w:cnfStyle w:val="000000100000" w:firstRow="0" w:lastRow="0" w:firstColumn="0" w:lastColumn="0" w:oddVBand="0" w:evenVBand="0" w:oddHBand="1" w:evenHBand="0" w:firstRowFirstColumn="0" w:firstRowLastColumn="0" w:lastRowFirstColumn="0" w:lastRowLastColumn="0"/>
             </w:pPr>
             <w:r>
-              <w:t xml:space="preserve">The </w:t>
-            </w:r>
-            <w:r>
-              <w:t>sample number</w:t>
+              <w:t>The sample number</w:t>
+            </w:r>
+            <w:r>
+              <w:t xml:space="preserve"> </w:t>
+            </w:r>
+            <w:r>
+              <w:t>(AUTO_INCREMENT)</w:t>
             </w:r>
           </w:p>
         </w:tc>
@@ -7745,6 +6693,7 @@
             </w:pPr>
             <w:proofErr w:type="spellStart"/>
             <w:r>
+              <w:lastRenderedPageBreak/>
               <w:t>s</w:t>
             </w:r>
             <w:r>
@@ -7829,137 +6778,6 @@
         </w:tc>
       </w:tr>
     </w:tbl>
-    <w:p>
-      <w:pPr>
-        <w:pStyle w:val="NoSpacing"/>
-      </w:pPr>
-    </w:p>
-    <w:p>
-      <w:pPr>
-        <w:pStyle w:val="NoSpacing"/>
-      </w:pPr>
-    </w:p>
-    <w:p>
-      <w:pPr>
-        <w:pStyle w:val="NoSpacing"/>
-      </w:pPr>
-      <w:r>
-        <w:rPr>
-          <w:rFonts w:ascii="Courier New" w:hAnsi="Courier New" w:cs="Courier New"/>
-        </w:rPr>
-        <w:t xml:space="preserve">CREATE TABLE </w:t>
-      </w:r>
-      <w:proofErr w:type="spellStart"/>
-      <w:r>
-        <w:rPr>
-          <w:rFonts w:ascii="Courier New" w:hAnsi="Courier New" w:cs="Courier New"/>
-        </w:rPr>
-        <w:t>OAData</w:t>
-      </w:r>
-      <w:proofErr w:type="spellEnd"/>
-      <w:proofErr w:type="gramStart"/>
-      <w:r>
-        <w:rPr>
-          <w:rFonts w:ascii="Courier New" w:hAnsi="Courier New" w:cs="Courier New"/>
-        </w:rPr>
-        <w:t>.</w:t>
-      </w:r>
-      <w:proofErr w:type="gramEnd"/>
-      <w:r>
-        <w:rPr>
-          <w:rFonts w:ascii="Courier New" w:hAnsi="Courier New" w:cs="Courier New"/>
-        </w:rPr>
-        <w:t>{</w:t>
-      </w:r>
-      <w:proofErr w:type="spellStart"/>
-      <w:r>
-        <w:rPr>
-          <w:rFonts w:ascii="Courier New" w:hAnsi="Courier New" w:cs="Courier New"/>
-        </w:rPr>
-        <w:t>sNodeId</w:t>
-      </w:r>
-      <w:proofErr w:type="spellEnd"/>
-      <w:r>
-        <w:rPr>
-          <w:rFonts w:ascii="Courier New" w:hAnsi="Courier New" w:cs="Courier New"/>
-        </w:rPr>
-        <w:t>}</w:t>
-      </w:r>
-      <w:r>
-        <w:rPr>
-          <w:rFonts w:ascii="Courier New" w:hAnsi="Courier New" w:cs="Courier New"/>
-        </w:rPr>
-        <w:t xml:space="preserve"> ( </w:t>
-      </w:r>
-      <w:proofErr w:type="spellStart"/>
-      <w:r>
-        <w:rPr>
-          <w:rFonts w:ascii="Courier New" w:hAnsi="Courier New" w:cs="Courier New"/>
-        </w:rPr>
-        <w:t>mNum</w:t>
-      </w:r>
-      <w:proofErr w:type="spellEnd"/>
-      <w:r>
-        <w:rPr>
-          <w:rFonts w:ascii="Courier New" w:hAnsi="Courier New" w:cs="Courier New"/>
-        </w:rPr>
-        <w:t xml:space="preserve"> </w:t>
-      </w:r>
-      <w:r>
-        <w:rPr>
-          <w:rFonts w:ascii="Courier New" w:hAnsi="Courier New" w:cs="Courier New"/>
-        </w:rPr>
-        <w:t xml:space="preserve">INT PRIMARY KEY NOT NULL UNIQUE, </w:t>
-      </w:r>
-      <w:proofErr w:type="spellStart"/>
-      <w:r>
-        <w:rPr>
-          <w:rFonts w:ascii="Courier New" w:hAnsi="Courier New" w:cs="Courier New"/>
-        </w:rPr>
-        <w:t>mTimeTag</w:t>
-      </w:r>
-      <w:proofErr w:type="spellEnd"/>
-      <w:r>
-        <w:rPr>
-          <w:rFonts w:ascii="Courier New" w:hAnsi="Courier New" w:cs="Courier New"/>
-        </w:rPr>
-        <w:t xml:space="preserve"> INT </w:t>
-      </w:r>
-      <w:bookmarkStart w:id="9" w:name="_GoBack"/>
-      <w:bookmarkEnd w:id="9"/>
-      <w:r>
-        <w:rPr>
-          <w:rFonts w:ascii="Courier New" w:hAnsi="Courier New" w:cs="Courier New"/>
-        </w:rPr>
-        <w:t>NOT NULL</w:t>
-      </w:r>
-      <w:r>
-        <w:rPr>
-          <w:rFonts w:ascii="Courier New" w:hAnsi="Courier New" w:cs="Courier New"/>
-        </w:rPr>
-        <w:t>,</w:t>
-      </w:r>
-      <w:r>
-        <w:rPr>
-          <w:rFonts w:ascii="Courier New" w:hAnsi="Courier New" w:cs="Courier New"/>
-        </w:rPr>
-        <w:t xml:space="preserve"> </w:t>
-      </w:r>
-      <w:proofErr w:type="spellStart"/>
-      <w:r>
-        <w:rPr>
-          <w:rFonts w:ascii="Courier New" w:hAnsi="Courier New" w:cs="Courier New"/>
-        </w:rPr>
-        <w:t>sData</w:t>
-      </w:r>
-      <w:proofErr w:type="spellEnd"/>
-      <w:r>
-        <w:rPr>
-          <w:rFonts w:ascii="Courier New" w:hAnsi="Courier New" w:cs="Courier New"/>
-        </w:rPr>
-        <w:t xml:space="preserve"> VARCHAR(256) );</w:t>
-      </w:r>
-    </w:p>
     <w:p>
       <w:pPr>
         <w:pStyle w:val="NoSpacing"/>
@@ -11663,7 +10481,7 @@
         <w:noProof/>
         <w:color w:val="8C8C8C" w:themeColor="background1" w:themeShade="8C"/>
       </w:rPr>
-      <w:t>5</w:t>
+      <w:t>3</w:t>
     </w:r>
     <w:r>
       <w:rPr>
@@ -15389,7 +14207,7 @@
 </file>
 
 <file path=customXml/itemProps1.xml><?xml version="1.0" encoding="utf-8"?>
-<ds:datastoreItem xmlns:ds="http://schemas.openxmlformats.org/officeDocument/2006/customXml" ds:itemID="{4B4A728C-D1C8-4BC3-AE90-2B4E33999725}">
+<ds:datastoreItem xmlns:ds="http://schemas.openxmlformats.org/officeDocument/2006/customXml" ds:itemID="{81DBE915-62C4-4111-83B0-3D784B4AD856}">
   <ds:schemaRefs>
     <ds:schemaRef ds:uri="http://schemas.openxmlformats.org/officeDocument/2006/bibliography"/>
   </ds:schemaRefs>

</xml_diff>